<commit_message>
Updated Rich Dad Poor Dad Notes & PERSONAL STUDY - Finance
</commit_message>
<xml_diff>
--- a/Knowledge Database/Non-Technical Books/Rich Dad Poor Dad.docx
+++ b/Knowledge Database/Non-Technical Books/Rich Dad Poor Dad.docx
@@ -1,6 +1,6 @@
 
 <file path=word/document.xml><?xml version="1.0" encoding="utf-8"?>
-<w:document xmlns:wpc="http://schemas.microsoft.com/office/word/2010/wordprocessingCanvas" xmlns:cx="http://schemas.microsoft.com/office/drawing/2014/chartex" xmlns:cx1="http://schemas.microsoft.com/office/drawing/2015/9/8/chartex" xmlns:mc="http://schemas.openxmlformats.org/markup-compatibility/2006" xmlns:o="urn:schemas-microsoft-com:office:office" xmlns:r="http://schemas.openxmlformats.org/officeDocument/2006/relationships" xmlns:m="http://schemas.openxmlformats.org/officeDocument/2006/math" xmlns:v="urn:schemas-microsoft-com:vml" xmlns:wp14="http://schemas.microsoft.com/office/word/2010/wordprocessingDrawing" xmlns:wp="http://schemas.openxmlformats.org/drawingml/2006/wordprocessingDrawing" xmlns:w10="urn:schemas-microsoft-com:office:word" xmlns:w="http://schemas.openxmlformats.org/wordprocessingml/2006/main" xmlns:w14="http://schemas.microsoft.com/office/word/2010/wordml" xmlns:w15="http://schemas.microsoft.com/office/word/2012/wordml" xmlns:w16se="http://schemas.microsoft.com/office/word/2015/wordml/symex" xmlns:wpg="http://schemas.microsoft.com/office/word/2010/wordprocessingGroup" xmlns:wpi="http://schemas.microsoft.com/office/word/2010/wordprocessingInk" xmlns:wne="http://schemas.microsoft.com/office/word/2006/wordml" xmlns:wps="http://schemas.microsoft.com/office/word/2010/wordprocessingShape" mc:Ignorable="w14 w15 w16se wp14">
+<w:document xmlns:wpc="http://schemas.microsoft.com/office/word/2010/wordprocessingCanvas" xmlns:cx="http://schemas.microsoft.com/office/drawing/2014/chartex" xmlns:cx1="http://schemas.microsoft.com/office/drawing/2015/9/8/chartex" xmlns:cx2="http://schemas.microsoft.com/office/drawing/2015/10/21/chartex" xmlns:cx3="http://schemas.microsoft.com/office/drawing/2016/5/9/chartex" xmlns:cx4="http://schemas.microsoft.com/office/drawing/2016/5/10/chartex" xmlns:cx5="http://schemas.microsoft.com/office/drawing/2016/5/11/chartex" xmlns:cx6="http://schemas.microsoft.com/office/drawing/2016/5/12/chartex" xmlns:cx7="http://schemas.microsoft.com/office/drawing/2016/5/13/chartex" xmlns:cx8="http://schemas.microsoft.com/office/drawing/2016/5/14/chartex" xmlns:mc="http://schemas.openxmlformats.org/markup-compatibility/2006" xmlns:aink="http://schemas.microsoft.com/office/drawing/2016/ink" xmlns:am3d="http://schemas.microsoft.com/office/drawing/2017/model3d" xmlns:o="urn:schemas-microsoft-com:office:office" xmlns:r="http://schemas.openxmlformats.org/officeDocument/2006/relationships" xmlns:m="http://schemas.openxmlformats.org/officeDocument/2006/math" xmlns:v="urn:schemas-microsoft-com:vml" xmlns:wp14="http://schemas.microsoft.com/office/word/2010/wordprocessingDrawing" xmlns:wp="http://schemas.openxmlformats.org/drawingml/2006/wordprocessingDrawing" xmlns:w10="urn:schemas-microsoft-com:office:word" xmlns:w="http://schemas.openxmlformats.org/wordprocessingml/2006/main" xmlns:w14="http://schemas.microsoft.com/office/word/2010/wordml" xmlns:w15="http://schemas.microsoft.com/office/word/2012/wordml" xmlns:w16cid="http://schemas.microsoft.com/office/word/2016/wordml/cid" xmlns:w16se="http://schemas.microsoft.com/office/word/2015/wordml/symex" xmlns:wpg="http://schemas.microsoft.com/office/word/2010/wordprocessingGroup" xmlns:wpi="http://schemas.microsoft.com/office/word/2010/wordprocessingInk" xmlns:wne="http://schemas.microsoft.com/office/word/2006/wordml" xmlns:wps="http://schemas.microsoft.com/office/word/2010/wordprocessingShape" mc:Ignorable="w14 w15 w16se w16cid wp14">
   <w:body>
     <w:p>
       <w:pPr>
@@ -1346,8 +1346,6 @@
           </wp:inline>
         </w:drawing>
       </w:r>
-      <w:bookmarkStart w:id="0" w:name="_GoBack"/>
-      <w:bookmarkEnd w:id="0"/>
     </w:p>
     <w:p>
       <w:pPr>
@@ -1426,6 +1424,7 @@
         <w:rPr>
           <w:rFonts w:ascii="Times New Roman" w:hAnsi="Times New Roman" w:cs="Times New Roman"/>
         </w:rPr>
+        <w:lastRenderedPageBreak/>
         <w:t>Life pushes you around, you need to learn that lesson and move on</w:t>
       </w:r>
     </w:p>
@@ -1821,335 +1820,300 @@
         <w:rPr>
           <w:rFonts w:ascii="Times New Roman" w:hAnsi="Times New Roman" w:cs="Times New Roman"/>
         </w:rPr>
-        <w:t xml:space="preserve">It’s fear that keeps most people working at a j </w:t>
+        <w:t>It’s fear that keeps most people working at a job</w:t>
+      </w:r>
+    </w:p>
+    <w:p>
+      <w:pPr>
+        <w:pStyle w:val="ListParagraph"/>
+        <w:numPr>
+          <w:ilvl w:val="1"/>
+          <w:numId w:val="1"/>
+        </w:numPr>
+        <w:jc w:val="both"/>
+        <w:rPr>
+          <w:rFonts w:ascii="Times New Roman" w:hAnsi="Times New Roman" w:cs="Times New Roman"/>
+        </w:rPr>
+      </w:pPr>
+      <w:r>
+        <w:rPr>
+          <w:rFonts w:ascii="Times New Roman" w:hAnsi="Times New Roman" w:cs="Times New Roman"/>
+        </w:rPr>
+        <w:t>The fear of not paying their bills, the fear of being fired, the fear of not having enough money, the fear of starting over</w:t>
+      </w:r>
+    </w:p>
+    <w:p>
+      <w:pPr>
+        <w:pStyle w:val="ListParagraph"/>
+        <w:numPr>
+          <w:ilvl w:val="1"/>
+          <w:numId w:val="1"/>
+        </w:numPr>
+        <w:jc w:val="both"/>
+        <w:rPr>
+          <w:rFonts w:ascii="Times New Roman" w:hAnsi="Times New Roman" w:cs="Times New Roman"/>
+        </w:rPr>
+      </w:pPr>
+      <w:r>
+        <w:rPr>
+          <w:rFonts w:ascii="Times New Roman" w:hAnsi="Times New Roman" w:cs="Times New Roman"/>
+        </w:rPr>
+        <w:t xml:space="preserve">That’s the price of studying to learn a profession or trade, and then working for money. Most people become a </w:t>
       </w:r>
       <w:proofErr w:type="spellStart"/>
       <w:r>
         <w:rPr>
           <w:rFonts w:ascii="Times New Roman" w:hAnsi="Times New Roman" w:cs="Times New Roman"/>
         </w:rPr>
-        <w:t>ob</w:t>
+        <w:t>lsave</w:t>
       </w:r>
       <w:proofErr w:type="spellEnd"/>
-    </w:p>
-    <w:p>
-      <w:pPr>
-        <w:pStyle w:val="ListParagraph"/>
-        <w:numPr>
-          <w:ilvl w:val="1"/>
-          <w:numId w:val="1"/>
-        </w:numPr>
-        <w:jc w:val="both"/>
-        <w:rPr>
-          <w:rFonts w:ascii="Times New Roman" w:hAnsi="Times New Roman" w:cs="Times New Roman"/>
-        </w:rPr>
-      </w:pPr>
-      <w:r>
-        <w:rPr>
-          <w:rFonts w:ascii="Times New Roman" w:hAnsi="Times New Roman" w:cs="Times New Roman"/>
-        </w:rPr>
-        <w:t>The fear of not paying their bills, the fear of being fired, the fear of not having enough money, the fear of starting over</w:t>
-      </w:r>
-    </w:p>
-    <w:p>
-      <w:pPr>
-        <w:pStyle w:val="ListParagraph"/>
-        <w:numPr>
-          <w:ilvl w:val="1"/>
-          <w:numId w:val="1"/>
-        </w:numPr>
-        <w:jc w:val="both"/>
-        <w:rPr>
-          <w:rFonts w:ascii="Times New Roman" w:hAnsi="Times New Roman" w:cs="Times New Roman"/>
-        </w:rPr>
-      </w:pPr>
-      <w:r>
-        <w:rPr>
-          <w:rFonts w:ascii="Times New Roman" w:hAnsi="Times New Roman" w:cs="Times New Roman"/>
-        </w:rPr>
-        <w:t xml:space="preserve">That’s the price of studying to learn a profession or trade, and then working for money. Most people become </w:t>
-      </w:r>
-      <w:proofErr w:type="gramStart"/>
-      <w:r>
-        <w:rPr>
-          <w:rFonts w:ascii="Times New Roman" w:hAnsi="Times New Roman" w:cs="Times New Roman"/>
-        </w:rPr>
-        <w:t>a</w:t>
-      </w:r>
-      <w:proofErr w:type="gramEnd"/>
+      <w:r>
+        <w:rPr>
+          <w:rFonts w:ascii="Times New Roman" w:hAnsi="Times New Roman" w:cs="Times New Roman"/>
+        </w:rPr>
+        <w:t xml:space="preserve"> to money – and t hen get angry at their boss.”</w:t>
+      </w:r>
+    </w:p>
+    <w:p>
+      <w:pPr>
+        <w:pStyle w:val="ListParagraph"/>
+        <w:numPr>
+          <w:ilvl w:val="0"/>
+          <w:numId w:val="1"/>
+        </w:numPr>
+        <w:jc w:val="both"/>
+        <w:rPr>
+          <w:rFonts w:ascii="Times New Roman" w:hAnsi="Times New Roman" w:cs="Times New Roman"/>
+        </w:rPr>
+      </w:pPr>
+      <w:r>
+        <w:rPr>
+          <w:rFonts w:ascii="Times New Roman" w:hAnsi="Times New Roman" w:cs="Times New Roman"/>
+        </w:rPr>
+        <w:t>Most people go to college for four years, and their education ends</w:t>
+      </w:r>
+    </w:p>
+    <w:p>
+      <w:pPr>
+        <w:pStyle w:val="ListParagraph"/>
+        <w:numPr>
+          <w:ilvl w:val="1"/>
+          <w:numId w:val="1"/>
+        </w:numPr>
+        <w:jc w:val="both"/>
+        <w:rPr>
+          <w:rFonts w:ascii="Times New Roman" w:hAnsi="Times New Roman" w:cs="Times New Roman"/>
+        </w:rPr>
+      </w:pPr>
+      <w:r>
+        <w:rPr>
+          <w:rFonts w:ascii="Times New Roman" w:hAnsi="Times New Roman" w:cs="Times New Roman"/>
+        </w:rPr>
+        <w:t>Most people never study the subject of money. They go to work, get their paycheck, balance their checkbooks, and that’s it</w:t>
+      </w:r>
+    </w:p>
+    <w:p>
+      <w:pPr>
+        <w:pStyle w:val="ListParagraph"/>
+        <w:numPr>
+          <w:ilvl w:val="1"/>
+          <w:numId w:val="1"/>
+        </w:numPr>
+        <w:jc w:val="both"/>
+        <w:rPr>
+          <w:rFonts w:ascii="Times New Roman" w:hAnsi="Times New Roman" w:cs="Times New Roman"/>
+        </w:rPr>
+      </w:pPr>
+      <w:r>
+        <w:rPr>
+          <w:rFonts w:ascii="Times New Roman" w:hAnsi="Times New Roman" w:cs="Times New Roman"/>
+        </w:rPr>
+        <w:lastRenderedPageBreak/>
+        <w:t>The lack of financial education is the problem</w:t>
+      </w:r>
+    </w:p>
+    <w:p>
+      <w:pPr>
+        <w:pStyle w:val="ListParagraph"/>
+        <w:numPr>
+          <w:ilvl w:val="0"/>
+          <w:numId w:val="1"/>
+        </w:numPr>
+        <w:jc w:val="both"/>
+        <w:rPr>
+          <w:rFonts w:ascii="Times New Roman" w:hAnsi="Times New Roman" w:cs="Times New Roman"/>
+        </w:rPr>
+      </w:pPr>
+      <w:r>
+        <w:rPr>
+          <w:rFonts w:ascii="Times New Roman" w:hAnsi="Times New Roman" w:cs="Times New Roman"/>
+        </w:rPr>
+        <w:t>After having worked for 10 cents an hour, three hours every Saturday, Robert when to Mike’s Dad and got the lesson above. Mike’s Dad then sent him back to work for free. Robert had to use his head to find out how to make money.</w:t>
+      </w:r>
+    </w:p>
+    <w:p>
+      <w:pPr>
+        <w:jc w:val="both"/>
+        <w:rPr>
+          <w:rFonts w:ascii="Times New Roman" w:hAnsi="Times New Roman" w:cs="Times New Roman"/>
+        </w:rPr>
+      </w:pPr>
+    </w:p>
+    <w:p>
+      <w:pPr>
+        <w:pStyle w:val="Heading3"/>
+        <w:jc w:val="both"/>
+        <w:rPr>
+          <w:rFonts w:ascii="Times New Roman" w:hAnsi="Times New Roman" w:cs="Times New Roman"/>
+        </w:rPr>
+      </w:pPr>
+      <w:r>
+        <w:rPr>
+          <w:rFonts w:ascii="Times New Roman" w:hAnsi="Times New Roman" w:cs="Times New Roman"/>
+        </w:rPr>
+        <w:t>Avoiding one of Life’s Biggest Traps</w:t>
+      </w:r>
+    </w:p>
+    <w:p>
+      <w:pPr>
+        <w:pStyle w:val="ListParagraph"/>
+        <w:numPr>
+          <w:ilvl w:val="0"/>
+          <w:numId w:val="1"/>
+        </w:numPr>
+        <w:jc w:val="both"/>
+        <w:rPr>
+          <w:rFonts w:ascii="Times New Roman" w:hAnsi="Times New Roman" w:cs="Times New Roman"/>
+        </w:rPr>
+      </w:pPr>
+      <w:r>
+        <w:rPr>
+          <w:rFonts w:ascii="Times New Roman" w:hAnsi="Times New Roman" w:cs="Times New Roman"/>
+        </w:rPr>
+        <w:t>Most people work very hard for little money, clinging to the illusion of job security and looking forward to a three-week vacation each year and a skimpy pension after forty-five years of service</w:t>
+      </w:r>
+    </w:p>
+    <w:p>
+      <w:pPr>
+        <w:pStyle w:val="ListParagraph"/>
+        <w:numPr>
+          <w:ilvl w:val="0"/>
+          <w:numId w:val="1"/>
+        </w:numPr>
+        <w:jc w:val="both"/>
+        <w:rPr>
+          <w:rFonts w:ascii="Times New Roman" w:hAnsi="Times New Roman" w:cs="Times New Roman"/>
+        </w:rPr>
+      </w:pPr>
+      <w:r>
+        <w:rPr>
+          <w:rFonts w:ascii="Times New Roman" w:hAnsi="Times New Roman" w:cs="Times New Roman"/>
+        </w:rPr>
+        <w:t>After three weeks of working for free, Mike’s Dad went to Mike and Robert to teach them. He offered them $0.25/hour, then $1/hour, then $2/hour</w:t>
+      </w:r>
+    </w:p>
+    <w:p>
+      <w:pPr>
+        <w:pStyle w:val="ListParagraph"/>
+        <w:numPr>
+          <w:ilvl w:val="1"/>
+          <w:numId w:val="1"/>
+        </w:numPr>
+        <w:jc w:val="both"/>
+        <w:rPr>
+          <w:rFonts w:ascii="Times New Roman" w:hAnsi="Times New Roman" w:cs="Times New Roman"/>
+        </w:rPr>
+      </w:pPr>
+      <w:r>
+        <w:rPr>
+          <w:rFonts w:ascii="Times New Roman" w:hAnsi="Times New Roman" w:cs="Times New Roman"/>
+          <w:b/>
+        </w:rPr>
+        <w:t xml:space="preserve">Every person has a weak and needy part of their </w:t>
+      </w:r>
+      <w:proofErr w:type="spellStart"/>
+      <w:r>
+        <w:rPr>
+          <w:rFonts w:ascii="Times New Roman" w:hAnsi="Times New Roman" w:cs="Times New Roman"/>
+          <w:b/>
+        </w:rPr>
+        <w:t>sould</w:t>
+      </w:r>
+      <w:proofErr w:type="spellEnd"/>
+      <w:r>
+        <w:rPr>
+          <w:rFonts w:ascii="Times New Roman" w:hAnsi="Times New Roman" w:cs="Times New Roman"/>
+          <w:b/>
+        </w:rPr>
+        <w:t xml:space="preserve"> that can be bought, and he knew that every individual also had a part of their soul that was resilient and could never be bought.</w:t>
+      </w:r>
       <w:r>
         <w:rPr>
           <w:rFonts w:ascii="Times New Roman" w:hAnsi="Times New Roman" w:cs="Times New Roman"/>
         </w:rPr>
         <w:t xml:space="preserve"> </w:t>
       </w:r>
+      <w:r>
+        <w:rPr>
+          <w:rFonts w:ascii="Times New Roman" w:hAnsi="Times New Roman" w:cs="Times New Roman"/>
+          <w:b/>
+        </w:rPr>
+        <w:t>It’s only a question of which one is stronger</w:t>
+      </w:r>
+      <w:r>
+        <w:rPr>
+          <w:rFonts w:ascii="Times New Roman" w:hAnsi="Times New Roman" w:cs="Times New Roman"/>
+          <w:b/>
+        </w:rPr>
+        <w:t>.</w:t>
+      </w:r>
+    </w:p>
+    <w:p>
+      <w:pPr>
+        <w:pStyle w:val="ListParagraph"/>
+        <w:numPr>
+          <w:ilvl w:val="0"/>
+          <w:numId w:val="1"/>
+        </w:numPr>
+        <w:jc w:val="both"/>
+        <w:rPr>
+          <w:rFonts w:ascii="Times New Roman" w:hAnsi="Times New Roman" w:cs="Times New Roman"/>
+        </w:rPr>
+      </w:pPr>
+      <w:r>
+        <w:rPr>
+          <w:rFonts w:ascii="Times New Roman" w:hAnsi="Times New Roman" w:cs="Times New Roman"/>
+        </w:rPr>
+        <w:t xml:space="preserve">When Mike’s dad offered them $5/hour, more than most </w:t>
+      </w:r>
       <w:proofErr w:type="spellStart"/>
       <w:r>
         <w:rPr>
           <w:rFonts w:ascii="Times New Roman" w:hAnsi="Times New Roman" w:cs="Times New Roman"/>
         </w:rPr>
-        <w:t>lsave</w:t>
+        <w:t>grown ups</w:t>
       </w:r>
       <w:proofErr w:type="spellEnd"/>
       <w:r>
         <w:rPr>
           <w:rFonts w:ascii="Times New Roman" w:hAnsi="Times New Roman" w:cs="Times New Roman"/>
         </w:rPr>
-        <w:t xml:space="preserve"> to money – and t hen get angry at their boss.”</w:t>
-      </w:r>
-    </w:p>
-    <w:p>
-      <w:pPr>
-        <w:pStyle w:val="ListParagraph"/>
-        <w:numPr>
-          <w:ilvl w:val="0"/>
-          <w:numId w:val="1"/>
-        </w:numPr>
-        <w:jc w:val="both"/>
-        <w:rPr>
-          <w:rFonts w:ascii="Times New Roman" w:hAnsi="Times New Roman" w:cs="Times New Roman"/>
-        </w:rPr>
-      </w:pPr>
-      <w:r>
-        <w:rPr>
-          <w:rFonts w:ascii="Times New Roman" w:hAnsi="Times New Roman" w:cs="Times New Roman"/>
-        </w:rPr>
-        <w:t>Most people go to college for four years, and their education ends</w:t>
-      </w:r>
-    </w:p>
-    <w:p>
-      <w:pPr>
-        <w:pStyle w:val="ListParagraph"/>
-        <w:numPr>
-          <w:ilvl w:val="1"/>
-          <w:numId w:val="1"/>
-        </w:numPr>
-        <w:jc w:val="both"/>
-        <w:rPr>
-          <w:rFonts w:ascii="Times New Roman" w:hAnsi="Times New Roman" w:cs="Times New Roman"/>
-        </w:rPr>
-      </w:pPr>
-      <w:r>
-        <w:rPr>
-          <w:rFonts w:ascii="Times New Roman" w:hAnsi="Times New Roman" w:cs="Times New Roman"/>
-        </w:rPr>
-        <w:t>Most people never study the subject of money. They go to work, get their paycheck, balance their checkbooks, and that’s it</w:t>
-      </w:r>
-    </w:p>
-    <w:p>
-      <w:pPr>
-        <w:pStyle w:val="ListParagraph"/>
-        <w:numPr>
-          <w:ilvl w:val="1"/>
-          <w:numId w:val="1"/>
-        </w:numPr>
-        <w:jc w:val="both"/>
-        <w:rPr>
-          <w:rFonts w:ascii="Times New Roman" w:hAnsi="Times New Roman" w:cs="Times New Roman"/>
-        </w:rPr>
-      </w:pPr>
-      <w:r>
-        <w:rPr>
-          <w:rFonts w:ascii="Times New Roman" w:hAnsi="Times New Roman" w:cs="Times New Roman"/>
-        </w:rPr>
-        <w:t>The lack of financial education is the problem</w:t>
-      </w:r>
-    </w:p>
-    <w:p>
-      <w:pPr>
-        <w:pStyle w:val="ListParagraph"/>
-        <w:numPr>
-          <w:ilvl w:val="0"/>
-          <w:numId w:val="1"/>
-        </w:numPr>
-        <w:jc w:val="both"/>
-        <w:rPr>
-          <w:rFonts w:ascii="Times New Roman" w:hAnsi="Times New Roman" w:cs="Times New Roman"/>
-        </w:rPr>
-      </w:pPr>
-      <w:r>
-        <w:rPr>
-          <w:rFonts w:ascii="Times New Roman" w:hAnsi="Times New Roman" w:cs="Times New Roman"/>
-        </w:rPr>
-        <w:t>After having worked for 10 cents an hour, three hours every Saturday, Robert when to Mike’s Dad and got the lesson above. Mike’s Dad then sent him back to work for free. Robert had to use his head to find out how to make money.</w:t>
-      </w:r>
-    </w:p>
-    <w:p>
-      <w:pPr>
-        <w:jc w:val="both"/>
-        <w:rPr>
-          <w:rFonts w:ascii="Times New Roman" w:hAnsi="Times New Roman" w:cs="Times New Roman"/>
-        </w:rPr>
-      </w:pPr>
-    </w:p>
-    <w:p>
-      <w:pPr>
-        <w:pStyle w:val="Heading3"/>
-        <w:jc w:val="both"/>
-        <w:rPr>
-          <w:rFonts w:ascii="Times New Roman" w:hAnsi="Times New Roman" w:cs="Times New Roman"/>
-        </w:rPr>
-      </w:pPr>
-      <w:r>
-        <w:rPr>
-          <w:rFonts w:ascii="Times New Roman" w:hAnsi="Times New Roman" w:cs="Times New Roman"/>
-        </w:rPr>
-        <w:t>Avoiding one of Life’s Biggest Traps</w:t>
-      </w:r>
-    </w:p>
-    <w:p>
-      <w:pPr>
-        <w:pStyle w:val="ListParagraph"/>
-        <w:numPr>
-          <w:ilvl w:val="0"/>
-          <w:numId w:val="1"/>
-        </w:numPr>
-        <w:jc w:val="both"/>
-        <w:rPr>
-          <w:rFonts w:ascii="Times New Roman" w:hAnsi="Times New Roman" w:cs="Times New Roman"/>
-        </w:rPr>
-      </w:pPr>
-      <w:r>
-        <w:rPr>
-          <w:rFonts w:ascii="Times New Roman" w:hAnsi="Times New Roman" w:cs="Times New Roman"/>
-        </w:rPr>
-        <w:t>Most people work very hard for little money, clinging to the illusion of job security and looking forward to a three-week vacation each year and a skimpy pension after forty-five years of service</w:t>
-      </w:r>
-    </w:p>
-    <w:p>
-      <w:pPr>
-        <w:pStyle w:val="ListParagraph"/>
-        <w:numPr>
-          <w:ilvl w:val="0"/>
-          <w:numId w:val="1"/>
-        </w:numPr>
-        <w:jc w:val="both"/>
-        <w:rPr>
-          <w:rFonts w:ascii="Times New Roman" w:hAnsi="Times New Roman" w:cs="Times New Roman"/>
-        </w:rPr>
-      </w:pPr>
-      <w:r>
-        <w:rPr>
-          <w:rFonts w:ascii="Times New Roman" w:hAnsi="Times New Roman" w:cs="Times New Roman"/>
-        </w:rPr>
-        <w:t>After three weeks of working for free, Mike’s Dad went to Mike and Robert to teach them. He offered them $0.25/hour, then $1/hour, then $2/hour</w:t>
-      </w:r>
-    </w:p>
-    <w:p>
-      <w:pPr>
-        <w:pStyle w:val="ListParagraph"/>
-        <w:numPr>
-          <w:ilvl w:val="1"/>
-          <w:numId w:val="1"/>
-        </w:numPr>
-        <w:jc w:val="both"/>
-        <w:rPr>
-          <w:rFonts w:ascii="Times New Roman" w:hAnsi="Times New Roman" w:cs="Times New Roman"/>
-        </w:rPr>
-      </w:pPr>
-      <w:r>
-        <w:rPr>
-          <w:rFonts w:ascii="Times New Roman" w:hAnsi="Times New Roman" w:cs="Times New Roman"/>
-          <w:b/>
-        </w:rPr>
-        <w:t xml:space="preserve">Every person has a weak and needy part of their </w:t>
+        <w:t xml:space="preserve"> made back then, the offer </w:t>
       </w:r>
       <w:proofErr w:type="spellStart"/>
       <w:r>
         <w:rPr>
           <w:rFonts w:ascii="Times New Roman" w:hAnsi="Times New Roman" w:cs="Times New Roman"/>
-          <w:b/>
-        </w:rPr>
-        <w:t>sould</w:t>
+        </w:rPr>
+        <w:t>hadgotten</w:t>
       </w:r>
       <w:proofErr w:type="spellEnd"/>
       <w:r>
         <w:rPr>
           <w:rFonts w:ascii="Times New Roman" w:hAnsi="Times New Roman" w:cs="Times New Roman"/>
-          <w:b/>
-        </w:rPr>
-        <w:t xml:space="preserve"> that can be bought, and he knew that every individual also had a part of their soul that was resilient and could never be bought.</w:t>
-      </w:r>
-      <w:r>
-        <w:rPr>
-          <w:rFonts w:ascii="Times New Roman" w:hAnsi="Times New Roman" w:cs="Times New Roman"/>
-        </w:rPr>
-        <w:t xml:space="preserve"> </w:t>
-      </w:r>
-      <w:r>
-        <w:rPr>
-          <w:rFonts w:ascii="Times New Roman" w:hAnsi="Times New Roman" w:cs="Times New Roman"/>
-          <w:b/>
-        </w:rPr>
-        <w:t>It’s only a question of which one is stronger</w:t>
-      </w:r>
-      <w:r>
-        <w:rPr>
-          <w:rFonts w:ascii="Times New Roman" w:hAnsi="Times New Roman" w:cs="Times New Roman"/>
-          <w:b/>
-        </w:rPr>
-        <w:t>.</w:t>
-      </w:r>
-    </w:p>
-    <w:p>
-      <w:pPr>
-        <w:pStyle w:val="ListParagraph"/>
-        <w:numPr>
-          <w:ilvl w:val="0"/>
-          <w:numId w:val="1"/>
-        </w:numPr>
-        <w:jc w:val="both"/>
-        <w:rPr>
-          <w:rFonts w:ascii="Times New Roman" w:hAnsi="Times New Roman" w:cs="Times New Roman"/>
-        </w:rPr>
-      </w:pPr>
-      <w:r>
-        <w:rPr>
-          <w:rFonts w:ascii="Times New Roman" w:hAnsi="Times New Roman" w:cs="Times New Roman"/>
-        </w:rPr>
-        <w:t xml:space="preserve">When Mike’s dad offered them $5/hour, more than most </w:t>
-      </w:r>
-      <w:proofErr w:type="spellStart"/>
-      <w:r>
-        <w:rPr>
-          <w:rFonts w:ascii="Times New Roman" w:hAnsi="Times New Roman" w:cs="Times New Roman"/>
-        </w:rPr>
-        <w:t>grown ups</w:t>
-      </w:r>
-      <w:proofErr w:type="spellEnd"/>
-      <w:r>
-        <w:rPr>
-          <w:rFonts w:ascii="Times New Roman" w:hAnsi="Times New Roman" w:cs="Times New Roman"/>
-        </w:rPr>
-        <w:t xml:space="preserve"> made back then, the offer </w:t>
-      </w:r>
-      <w:proofErr w:type="spellStart"/>
-      <w:r>
-        <w:rPr>
-          <w:rFonts w:ascii="Times New Roman" w:hAnsi="Times New Roman" w:cs="Times New Roman"/>
-        </w:rPr>
-        <w:t>hadgotten</w:t>
-      </w:r>
-      <w:proofErr w:type="spellEnd"/>
-      <w:r>
-        <w:rPr>
-          <w:rFonts w:ascii="Times New Roman" w:hAnsi="Times New Roman" w:cs="Times New Roman"/>
-        </w:rPr>
-        <w:t xml:space="preserve"> too ridiculous, the </w:t>
-      </w:r>
-      <w:proofErr w:type="spellStart"/>
-      <w:r>
-        <w:rPr>
-          <w:rFonts w:ascii="Times New Roman" w:hAnsi="Times New Roman" w:cs="Times New Roman"/>
-        </w:rPr>
-        <w:t>unbuyable</w:t>
-      </w:r>
-      <w:proofErr w:type="spellEnd"/>
-      <w:r>
-        <w:rPr>
-          <w:rFonts w:ascii="Times New Roman" w:hAnsi="Times New Roman" w:cs="Times New Roman"/>
-        </w:rPr>
-        <w:t xml:space="preserve"> part took over and they refused.</w:t>
+        </w:rPr>
+        <w:t xml:space="preserve"> too ridiculous, the unbuyable part took over and they refused.</w:t>
       </w:r>
     </w:p>
     <w:p>
@@ -2260,21 +2224,7 @@
         <w:rPr>
           <w:rFonts w:ascii="Times New Roman" w:hAnsi="Times New Roman" w:cs="Times New Roman"/>
         </w:rPr>
-        <w:t xml:space="preserve">It’s a pattern: get up, go to work, </w:t>
-      </w:r>
-      <w:proofErr w:type="gramStart"/>
-      <w:r>
-        <w:rPr>
-          <w:rFonts w:ascii="Times New Roman" w:hAnsi="Times New Roman" w:cs="Times New Roman"/>
-        </w:rPr>
-        <w:t>pay</w:t>
-      </w:r>
-      <w:proofErr w:type="gramEnd"/>
-      <w:r>
-        <w:rPr>
-          <w:rFonts w:ascii="Times New Roman" w:hAnsi="Times New Roman" w:cs="Times New Roman"/>
-        </w:rPr>
-        <w:t xml:space="preserve"> bills. Offer people more money and they continue the cycle by increasing their spending.</w:t>
+        <w:t>It’s a pattern: get up, go to work, pay bills. Offer people more money and they continue the cycle by increasing their spending.</w:t>
       </w:r>
     </w:p>
     <w:p>
@@ -2451,9 +2401,26 @@
     </w:p>
     <w:p>
       <w:pPr>
+        <w:jc w:val="both"/>
+        <w:rPr>
+          <w:rFonts w:ascii="Times New Roman" w:hAnsi="Times New Roman" w:cs="Times New Roman"/>
+        </w:rPr>
+      </w:pPr>
+    </w:p>
+    <w:p>
+      <w:pPr>
+        <w:jc w:val="both"/>
+        <w:rPr>
+          <w:rFonts w:ascii="Times New Roman" w:hAnsi="Times New Roman" w:cs="Times New Roman"/>
+        </w:rPr>
+      </w:pPr>
+    </w:p>
+    <w:p>
+      <w:pPr>
         <w:pStyle w:val="Heading2"/>
       </w:pPr>
       <w:r>
+        <w:lastRenderedPageBreak/>
         <w:t>Lesson 2: Why Teach Financial Literacy</w:t>
       </w:r>
     </w:p>
@@ -2469,125 +2436,113 @@
         <w:rPr>
           <w:i/>
         </w:rPr>
-        <w:t xml:space="preserve">It’s not how much money you make. </w:t>
-      </w:r>
-      <w:proofErr w:type="gramStart"/>
-      <w:r>
-        <w:rPr>
+        <w:t>It’s not how much money you make. It’s how much money you keep.</w:t>
+      </w:r>
+    </w:p>
+    <w:p>
+      <w:pPr>
+        <w:pStyle w:val="ListParagraph"/>
+        <w:numPr>
+          <w:ilvl w:val="0"/>
+          <w:numId w:val="1"/>
+        </w:numPr>
+        <w:jc w:val="both"/>
+        <w:rPr>
+          <w:rFonts w:ascii="Times New Roman" w:hAnsi="Times New Roman" w:cs="Times New Roman"/>
+        </w:rPr>
+      </w:pPr>
+      <w:r>
+        <w:rPr>
+          <w:rFonts w:ascii="Times New Roman" w:hAnsi="Times New Roman" w:cs="Times New Roman"/>
+        </w:rPr>
+        <w:t>Assets can become large enough to grow themselves. Like a tree that you water for years and then becomes independent enough. And just provides you with shade.</w:t>
+      </w:r>
+    </w:p>
+    <w:p>
+      <w:pPr>
+        <w:pStyle w:val="ListParagraph"/>
+        <w:numPr>
+          <w:ilvl w:val="0"/>
+          <w:numId w:val="1"/>
+        </w:numPr>
+        <w:jc w:val="both"/>
+        <w:rPr>
+          <w:rFonts w:ascii="Times New Roman" w:hAnsi="Times New Roman" w:cs="Times New Roman"/>
+        </w:rPr>
+      </w:pPr>
+      <w:r>
+        <w:rPr>
+          <w:rFonts w:ascii="Times New Roman" w:hAnsi="Times New Roman" w:cs="Times New Roman"/>
+        </w:rPr>
+        <w:t xml:space="preserve">We live in a world of greater and faster change than ever before. There will be more frequent booms and busts. </w:t>
+      </w:r>
+    </w:p>
+    <w:p>
+      <w:pPr>
+        <w:jc w:val="both"/>
+        <w:rPr>
+          <w:rFonts w:ascii="Times New Roman" w:hAnsi="Times New Roman" w:cs="Times New Roman"/>
+        </w:rPr>
+      </w:pPr>
+    </w:p>
+    <w:p>
+      <w:pPr>
+        <w:jc w:val="both"/>
+        <w:rPr>
+          <w:rFonts w:ascii="Times New Roman" w:hAnsi="Times New Roman" w:cs="Times New Roman"/>
+        </w:rPr>
+      </w:pPr>
+    </w:p>
+    <w:p>
+      <w:pPr>
+        <w:jc w:val="both"/>
+        <w:rPr>
+          <w:rFonts w:ascii="Times New Roman" w:hAnsi="Times New Roman" w:cs="Times New Roman"/>
+        </w:rPr>
+      </w:pPr>
+    </w:p>
+    <w:p>
+      <w:pPr>
+        <w:jc w:val="both"/>
+        <w:rPr>
+          <w:rFonts w:ascii="Times New Roman" w:hAnsi="Times New Roman" w:cs="Times New Roman"/>
+        </w:rPr>
+      </w:pPr>
+    </w:p>
+    <w:p>
+      <w:pPr>
+        <w:jc w:val="both"/>
+        <w:rPr>
+          <w:rFonts w:ascii="Times New Roman" w:hAnsi="Times New Roman" w:cs="Times New Roman"/>
+        </w:rPr>
+      </w:pPr>
+    </w:p>
+    <w:p>
+      <w:pPr>
+        <w:jc w:val="both"/>
+        <w:rPr>
+          <w:rFonts w:ascii="Times New Roman" w:hAnsi="Times New Roman" w:cs="Times New Roman"/>
+        </w:rPr>
+      </w:pPr>
+    </w:p>
+    <w:p>
+      <w:pPr>
+        <w:jc w:val="both"/>
+        <w:rPr>
+          <w:rFonts w:ascii="Times New Roman" w:hAnsi="Times New Roman" w:cs="Times New Roman"/>
+        </w:rPr>
+      </w:pPr>
+    </w:p>
+    <w:p>
+      <w:pPr>
+        <w:jc w:val="both"/>
+        <w:rPr>
+          <w:rFonts w:ascii="Times New Roman" w:hAnsi="Times New Roman" w:cs="Times New Roman"/>
           <w:i/>
         </w:rPr>
-        <w:t>It’s</w:t>
-      </w:r>
-      <w:proofErr w:type="gramEnd"/>
-      <w:r>
-        <w:rPr>
-          <w:i/>
-        </w:rPr>
-        <w:t xml:space="preserve"> how much money you keep.</w:t>
-      </w:r>
-    </w:p>
-    <w:p>
-      <w:pPr>
-        <w:pStyle w:val="ListParagraph"/>
-        <w:numPr>
-          <w:ilvl w:val="0"/>
-          <w:numId w:val="1"/>
-        </w:numPr>
-        <w:jc w:val="both"/>
-        <w:rPr>
-          <w:rFonts w:ascii="Times New Roman" w:hAnsi="Times New Roman" w:cs="Times New Roman"/>
-        </w:rPr>
-      </w:pPr>
-      <w:r>
-        <w:rPr>
-          <w:rFonts w:ascii="Times New Roman" w:hAnsi="Times New Roman" w:cs="Times New Roman"/>
-        </w:rPr>
-        <w:t>Assets can become large enough to grow themselves. Like a tree that you water for years and then becomes independent enough. And just provides you with shade.</w:t>
-      </w:r>
-    </w:p>
-    <w:p>
-      <w:pPr>
-        <w:pStyle w:val="ListParagraph"/>
-        <w:numPr>
-          <w:ilvl w:val="0"/>
-          <w:numId w:val="1"/>
-        </w:numPr>
-        <w:jc w:val="both"/>
-        <w:rPr>
-          <w:rFonts w:ascii="Times New Roman" w:hAnsi="Times New Roman" w:cs="Times New Roman"/>
-        </w:rPr>
-      </w:pPr>
-      <w:r>
-        <w:rPr>
-          <w:rFonts w:ascii="Times New Roman" w:hAnsi="Times New Roman" w:cs="Times New Roman"/>
-        </w:rPr>
-        <w:t xml:space="preserve">We live in a world of greater and faster change than ever before. There will be more frequent booms and busts. </w:t>
-      </w:r>
-    </w:p>
-    <w:p>
-      <w:pPr>
-        <w:jc w:val="both"/>
-        <w:rPr>
-          <w:rFonts w:ascii="Times New Roman" w:hAnsi="Times New Roman" w:cs="Times New Roman"/>
-        </w:rPr>
-      </w:pPr>
-    </w:p>
-    <w:p>
-      <w:pPr>
-        <w:jc w:val="both"/>
-        <w:rPr>
-          <w:rFonts w:ascii="Times New Roman" w:hAnsi="Times New Roman" w:cs="Times New Roman"/>
-        </w:rPr>
-      </w:pPr>
-    </w:p>
-    <w:p>
-      <w:pPr>
-        <w:jc w:val="both"/>
-        <w:rPr>
-          <w:rFonts w:ascii="Times New Roman" w:hAnsi="Times New Roman" w:cs="Times New Roman"/>
-        </w:rPr>
-      </w:pPr>
-    </w:p>
-    <w:p>
-      <w:pPr>
-        <w:jc w:val="both"/>
-        <w:rPr>
-          <w:rFonts w:ascii="Times New Roman" w:hAnsi="Times New Roman" w:cs="Times New Roman"/>
-        </w:rPr>
-      </w:pPr>
-    </w:p>
-    <w:p>
-      <w:pPr>
-        <w:jc w:val="both"/>
-        <w:rPr>
-          <w:rFonts w:ascii="Times New Roman" w:hAnsi="Times New Roman" w:cs="Times New Roman"/>
-        </w:rPr>
-      </w:pPr>
-    </w:p>
-    <w:p>
-      <w:pPr>
-        <w:jc w:val="both"/>
-        <w:rPr>
-          <w:rFonts w:ascii="Times New Roman" w:hAnsi="Times New Roman" w:cs="Times New Roman"/>
-        </w:rPr>
-      </w:pPr>
-    </w:p>
-    <w:p>
-      <w:pPr>
-        <w:jc w:val="both"/>
-        <w:rPr>
-          <w:rFonts w:ascii="Times New Roman" w:hAnsi="Times New Roman" w:cs="Times New Roman"/>
-        </w:rPr>
-      </w:pPr>
-    </w:p>
-    <w:p>
-      <w:pPr>
-        <w:jc w:val="both"/>
-        <w:rPr>
-          <w:rFonts w:ascii="Times New Roman" w:hAnsi="Times New Roman" w:cs="Times New Roman"/>
-          <w:i/>
-        </w:rPr>
-      </w:pPr>
+      </w:pPr>
+      <w:bookmarkStart w:id="0" w:name="_GoBack"/>
+      <w:bookmarkEnd w:id="0"/>
     </w:p>
     <w:sectPr>
       <w:pgSz w:w="12240" w:h="15840"/>
@@ -2600,7 +2555,7 @@
 </file>
 
 <file path=word/numbering.xml><?xml version="1.0" encoding="utf-8"?>
-<w:numbering xmlns:wpc="http://schemas.microsoft.com/office/word/2010/wordprocessingCanvas" xmlns:cx="http://schemas.microsoft.com/office/drawing/2014/chartex" xmlns:cx1="http://schemas.microsoft.com/office/drawing/2015/9/8/chartex" xmlns:mc="http://schemas.openxmlformats.org/markup-compatibility/2006" xmlns:o="urn:schemas-microsoft-com:office:office" xmlns:r="http://schemas.openxmlformats.org/officeDocument/2006/relationships" xmlns:m="http://schemas.openxmlformats.org/officeDocument/2006/math" xmlns:v="urn:schemas-microsoft-com:vml" xmlns:wp14="http://schemas.microsoft.com/office/word/2010/wordprocessingDrawing" xmlns:wp="http://schemas.openxmlformats.org/drawingml/2006/wordprocessingDrawing" xmlns:w10="urn:schemas-microsoft-com:office:word" xmlns:w="http://schemas.openxmlformats.org/wordprocessingml/2006/main" xmlns:w14="http://schemas.microsoft.com/office/word/2010/wordml" xmlns:w15="http://schemas.microsoft.com/office/word/2012/wordml" xmlns:w16se="http://schemas.microsoft.com/office/word/2015/wordml/symex" xmlns:wpg="http://schemas.microsoft.com/office/word/2010/wordprocessingGroup" xmlns:wpi="http://schemas.microsoft.com/office/word/2010/wordprocessingInk" xmlns:wne="http://schemas.microsoft.com/office/word/2006/wordml" xmlns:wps="http://schemas.microsoft.com/office/word/2010/wordprocessingShape" mc:Ignorable="w14 w15 w16se wp14">
+<w:numbering xmlns:wpc="http://schemas.microsoft.com/office/word/2010/wordprocessingCanvas" xmlns:cx="http://schemas.microsoft.com/office/drawing/2014/chartex" xmlns:cx1="http://schemas.microsoft.com/office/drawing/2015/9/8/chartex" xmlns:cx2="http://schemas.microsoft.com/office/drawing/2015/10/21/chartex" xmlns:cx3="http://schemas.microsoft.com/office/drawing/2016/5/9/chartex" xmlns:cx4="http://schemas.microsoft.com/office/drawing/2016/5/10/chartex" xmlns:cx5="http://schemas.microsoft.com/office/drawing/2016/5/11/chartex" xmlns:cx6="http://schemas.microsoft.com/office/drawing/2016/5/12/chartex" xmlns:cx7="http://schemas.microsoft.com/office/drawing/2016/5/13/chartex" xmlns:cx8="http://schemas.microsoft.com/office/drawing/2016/5/14/chartex" xmlns:mc="http://schemas.openxmlformats.org/markup-compatibility/2006" xmlns:aink="http://schemas.microsoft.com/office/drawing/2016/ink" xmlns:am3d="http://schemas.microsoft.com/office/drawing/2017/model3d" xmlns:o="urn:schemas-microsoft-com:office:office" xmlns:r="http://schemas.openxmlformats.org/officeDocument/2006/relationships" xmlns:m="http://schemas.openxmlformats.org/officeDocument/2006/math" xmlns:v="urn:schemas-microsoft-com:vml" xmlns:wp14="http://schemas.microsoft.com/office/word/2010/wordprocessingDrawing" xmlns:wp="http://schemas.openxmlformats.org/drawingml/2006/wordprocessingDrawing" xmlns:w10="urn:schemas-microsoft-com:office:word" xmlns:w="http://schemas.openxmlformats.org/wordprocessingml/2006/main" xmlns:w14="http://schemas.microsoft.com/office/word/2010/wordml" xmlns:w15="http://schemas.microsoft.com/office/word/2012/wordml" xmlns:w16cid="http://schemas.microsoft.com/office/word/2016/wordml/cid" xmlns:w16se="http://schemas.microsoft.com/office/word/2015/wordml/symex" xmlns:wpg="http://schemas.microsoft.com/office/word/2010/wordprocessingGroup" xmlns:wpi="http://schemas.microsoft.com/office/word/2010/wordprocessingInk" xmlns:wne="http://schemas.microsoft.com/office/word/2006/wordml" xmlns:wps="http://schemas.microsoft.com/office/word/2010/wordprocessingShape" mc:Ignorable="w14 w15 w16se w16cid wp14">
   <w:abstractNum w:abstractNumId="0" w15:restartNumberingAfterBreak="0">
     <w:nsid w:val="72A1633F"/>
     <w:multiLevelType w:val="hybridMultilevel"/>
@@ -2720,7 +2675,7 @@
 </file>
 
 <file path=word/styles.xml><?xml version="1.0" encoding="utf-8"?>
-<w:styles xmlns:mc="http://schemas.openxmlformats.org/markup-compatibility/2006" xmlns:r="http://schemas.openxmlformats.org/officeDocument/2006/relationships" xmlns:w="http://schemas.openxmlformats.org/wordprocessingml/2006/main" xmlns:w14="http://schemas.microsoft.com/office/word/2010/wordml" xmlns:w15="http://schemas.microsoft.com/office/word/2012/wordml" xmlns:w16se="http://schemas.microsoft.com/office/word/2015/wordml/symex" mc:Ignorable="w14 w15 w16se">
+<w:styles xmlns:mc="http://schemas.openxmlformats.org/markup-compatibility/2006" xmlns:r="http://schemas.openxmlformats.org/officeDocument/2006/relationships" xmlns:w="http://schemas.openxmlformats.org/wordprocessingml/2006/main" xmlns:w14="http://schemas.microsoft.com/office/word/2010/wordml" xmlns:w15="http://schemas.microsoft.com/office/word/2012/wordml" xmlns:w16cid="http://schemas.microsoft.com/office/word/2016/wordml/cid" xmlns:w16se="http://schemas.microsoft.com/office/word/2015/wordml/symex" mc:Ignorable="w14 w15 w16se w16cid">
   <w:docDefaults>
     <w:rPrDefault>
       <w:rPr>
@@ -2736,7 +2691,7 @@
       </w:pPr>
     </w:pPrDefault>
   </w:docDefaults>
-  <w:latentStyles w:defLockedState="0" w:defUIPriority="99" w:defSemiHidden="0" w:defUnhideWhenUsed="0" w:defQFormat="0" w:count="371">
+  <w:latentStyles w:defLockedState="0" w:defUIPriority="99" w:defSemiHidden="0" w:defUnhideWhenUsed="0" w:defQFormat="0" w:count="375">
     <w:lsdException w:name="Normal" w:uiPriority="0" w:qFormat="1"/>
     <w:lsdException w:name="heading 1" w:uiPriority="9" w:qFormat="1"/>
     <w:lsdException w:name="heading 2" w:semiHidden="1" w:uiPriority="9" w:unhideWhenUsed="1" w:qFormat="1"/>
@@ -2842,7 +2797,6 @@
     <w:lsdException w:name="HTML Sample" w:semiHidden="1" w:unhideWhenUsed="1"/>
     <w:lsdException w:name="HTML Typewriter" w:semiHidden="1" w:unhideWhenUsed="1"/>
     <w:lsdException w:name="HTML Variable" w:semiHidden="1" w:unhideWhenUsed="1"/>
-    <w:lsdException w:name="Normal Table" w:semiHidden="1" w:unhideWhenUsed="1"/>
     <w:lsdException w:name="annotation subject" w:semiHidden="1" w:unhideWhenUsed="1"/>
     <w:lsdException w:name="No List" w:semiHidden="1" w:unhideWhenUsed="1"/>
     <w:lsdException w:name="Outline List 1" w:semiHidden="1" w:unhideWhenUsed="1"/>
@@ -2886,10 +2840,8 @@
     <w:lsdException w:name="Table Elegant" w:semiHidden="1" w:unhideWhenUsed="1"/>
     <w:lsdException w:name="Table Professional" w:semiHidden="1" w:unhideWhenUsed="1"/>
     <w:lsdException w:name="Table Subtle 1" w:semiHidden="1" w:unhideWhenUsed="1"/>
-    <w:lsdException w:name="Table Subtle 2" w:semiHidden="1" w:unhideWhenUsed="1"/>
     <w:lsdException w:name="Table Web 1" w:semiHidden="1" w:unhideWhenUsed="1"/>
     <w:lsdException w:name="Table Web 2" w:semiHidden="1" w:unhideWhenUsed="1"/>
-    <w:lsdException w:name="Table Web 3" w:semiHidden="1" w:unhideWhenUsed="1"/>
     <w:lsdException w:name="Balloon Text" w:semiHidden="1" w:unhideWhenUsed="1"/>
     <w:lsdException w:name="Table Grid" w:uiPriority="39"/>
     <w:lsdException w:name="Table Theme" w:semiHidden="1" w:unhideWhenUsed="1"/>
@@ -3108,6 +3060,10 @@
     <w:lsdException w:name="List Table 5 Dark Accent 6" w:uiPriority="50"/>
     <w:lsdException w:name="List Table 6 Colorful Accent 6" w:uiPriority="51"/>
     <w:lsdException w:name="List Table 7 Colorful Accent 6" w:uiPriority="52"/>
+    <w:lsdException w:name="Mention" w:semiHidden="1" w:unhideWhenUsed="1"/>
+    <w:lsdException w:name="Smart Hyperlink" w:semiHidden="1" w:unhideWhenUsed="1"/>
+    <w:lsdException w:name="Hashtag" w:semiHidden="1" w:unhideWhenUsed="1"/>
+    <w:lsdException w:name="Unresolved Mention" w:semiHidden="1" w:unhideWhenUsed="1"/>
   </w:latentStyles>
   <w:style w:type="paragraph" w:default="1" w:styleId="Normal">
     <w:name w:val="Normal"/>

</xml_diff>